<commit_message>
final submission changes. This quiz ruined my perspective on this class
</commit_message>
<xml_diff>
--- a/finalQuizTH/ITWS1100-F23-FinalQuizTH-usmane-EmmanuelUsman.docx.docx
+++ b/finalQuizTH/ITWS1100-F23-FinalQuizTH-usmane-EmmanuelUsman.docx.docx
@@ -2321,6 +2321,31 @@
         <w:t>create a table named ‘</w:t>
       </w:r>
       <w:proofErr w:type="spellStart"/>
+      <w:r>
+        <w:rPr>
+          <w:rFonts w:ascii="Courier New" w:eastAsia="Courier New" w:hAnsi="Courier New" w:cs="Courier New"/>
+          <w:sz w:val="22"/>
+          <w:szCs w:val="22"/>
+        </w:rPr>
+        <w:t>myLabs</w:t>
+      </w:r>
+      <w:proofErr w:type="spellEnd"/>
+      <w:r>
+        <w:rPr>
+          <w:rFonts w:ascii="Courier New" w:eastAsia="Courier New" w:hAnsi="Courier New" w:cs="Courier New"/>
+          <w:sz w:val="22"/>
+          <w:szCs w:val="22"/>
+        </w:rPr>
+        <w:t>’</w:t>
+      </w:r>
+      <w:r>
+        <w:rPr>
+          <w:rFonts w:ascii="Courier New" w:eastAsia="Courier New" w:hAnsi="Courier New" w:cs="Courier New"/>
+          <w:sz w:val="22"/>
+          <w:szCs w:val="22"/>
+        </w:rPr>
+        <w:t xml:space="preserve"> </w:t>
+      </w:r>
       <w:proofErr w:type="gramStart"/>
       <w:r>
         <w:rPr>
@@ -2328,16 +2353,7 @@
           <w:sz w:val="22"/>
           <w:szCs w:val="22"/>
         </w:rPr>
-        <w:t>myLabs</w:t>
-      </w:r>
-      <w:proofErr w:type="spellEnd"/>
-      <w:r>
-        <w:rPr>
-          <w:rFonts w:ascii="Courier New" w:eastAsia="Courier New" w:hAnsi="Courier New" w:cs="Courier New"/>
-          <w:sz w:val="22"/>
-          <w:szCs w:val="22"/>
-        </w:rPr>
-        <w:t>’</w:t>
+        <w:t>DONE</w:t>
       </w:r>
       <w:proofErr w:type="gramEnd"/>
     </w:p>
@@ -2364,6 +2380,31 @@
         <w:t>create a table named ‘</w:t>
       </w:r>
       <w:proofErr w:type="spellStart"/>
+      <w:r>
+        <w:rPr>
+          <w:rFonts w:ascii="Courier New" w:eastAsia="Courier New" w:hAnsi="Courier New" w:cs="Courier New"/>
+          <w:sz w:val="22"/>
+          <w:szCs w:val="22"/>
+        </w:rPr>
+        <w:t>myProjects</w:t>
+      </w:r>
+      <w:proofErr w:type="spellEnd"/>
+      <w:r>
+        <w:rPr>
+          <w:rFonts w:ascii="Courier New" w:eastAsia="Courier New" w:hAnsi="Courier New" w:cs="Courier New"/>
+          <w:sz w:val="22"/>
+          <w:szCs w:val="22"/>
+        </w:rPr>
+        <w:t>’</w:t>
+      </w:r>
+      <w:r>
+        <w:rPr>
+          <w:rFonts w:ascii="Courier New" w:eastAsia="Courier New" w:hAnsi="Courier New" w:cs="Courier New"/>
+          <w:sz w:val="22"/>
+          <w:szCs w:val="22"/>
+        </w:rPr>
+        <w:t xml:space="preserve"> </w:t>
+      </w:r>
       <w:proofErr w:type="gramStart"/>
       <w:r>
         <w:rPr>
@@ -2371,16 +2412,7 @@
           <w:sz w:val="22"/>
           <w:szCs w:val="22"/>
         </w:rPr>
-        <w:t>myProjects</w:t>
-      </w:r>
-      <w:proofErr w:type="spellEnd"/>
-      <w:r>
-        <w:rPr>
-          <w:rFonts w:ascii="Courier New" w:eastAsia="Courier New" w:hAnsi="Courier New" w:cs="Courier New"/>
-          <w:sz w:val="22"/>
-          <w:szCs w:val="22"/>
-        </w:rPr>
-        <w:t>’</w:t>
+        <w:t>DONE</w:t>
       </w:r>
       <w:proofErr w:type="gramEnd"/>
     </w:p>
@@ -2406,6 +2438,30 @@
         </w:rPr>
         <w:t>create a table named ‘</w:t>
       </w:r>
+      <w:r>
+        <w:rPr>
+          <w:rFonts w:ascii="Courier New" w:eastAsia="Courier New" w:hAnsi="Courier New" w:cs="Courier New"/>
+          <w:sz w:val="22"/>
+          <w:szCs w:val="22"/>
+        </w:rPr>
+        <w:t>footer</w:t>
+      </w:r>
+      <w:r>
+        <w:rPr>
+          <w:rFonts w:ascii="Courier New" w:eastAsia="Courier New" w:hAnsi="Courier New" w:cs="Courier New"/>
+          <w:sz w:val="22"/>
+          <w:szCs w:val="22"/>
+        </w:rPr>
+        <w:t>’</w:t>
+      </w:r>
+      <w:r>
+        <w:rPr>
+          <w:rFonts w:ascii="Courier New" w:eastAsia="Courier New" w:hAnsi="Courier New" w:cs="Courier New"/>
+          <w:sz w:val="22"/>
+          <w:szCs w:val="22"/>
+        </w:rPr>
+        <w:t xml:space="preserve"> </w:t>
+      </w:r>
       <w:proofErr w:type="gramStart"/>
       <w:r>
         <w:rPr>
@@ -2413,15 +2469,7 @@
           <w:sz w:val="22"/>
           <w:szCs w:val="22"/>
         </w:rPr>
-        <w:t>footer</w:t>
-      </w:r>
-      <w:r>
-        <w:rPr>
-          <w:rFonts w:ascii="Courier New" w:eastAsia="Courier New" w:hAnsi="Courier New" w:cs="Courier New"/>
-          <w:sz w:val="22"/>
-          <w:szCs w:val="22"/>
-        </w:rPr>
-        <w:t>’</w:t>
+        <w:t>DONE</w:t>
       </w:r>
       <w:proofErr w:type="gramEnd"/>
     </w:p>
@@ -2448,6 +2496,31 @@
         <w:t>create a table named ‘</w:t>
       </w:r>
       <w:proofErr w:type="spellStart"/>
+      <w:r>
+        <w:rPr>
+          <w:rFonts w:ascii="Courier New" w:eastAsia="Courier New" w:hAnsi="Courier New" w:cs="Courier New"/>
+          <w:sz w:val="22"/>
+          <w:szCs w:val="22"/>
+        </w:rPr>
+        <w:t>mySiteUsers</w:t>
+      </w:r>
+      <w:proofErr w:type="spellEnd"/>
+      <w:r>
+        <w:rPr>
+          <w:rFonts w:ascii="Courier New" w:eastAsia="Courier New" w:hAnsi="Courier New" w:cs="Courier New"/>
+          <w:sz w:val="22"/>
+          <w:szCs w:val="22"/>
+        </w:rPr>
+        <w:t>’</w:t>
+      </w:r>
+      <w:r>
+        <w:rPr>
+          <w:rFonts w:ascii="Courier New" w:eastAsia="Courier New" w:hAnsi="Courier New" w:cs="Courier New"/>
+          <w:sz w:val="22"/>
+          <w:szCs w:val="22"/>
+        </w:rPr>
+        <w:t xml:space="preserve"> </w:t>
+      </w:r>
       <w:proofErr w:type="gramStart"/>
       <w:r>
         <w:rPr>
@@ -2455,16 +2528,7 @@
           <w:sz w:val="22"/>
           <w:szCs w:val="22"/>
         </w:rPr>
-        <w:t>mySiteUsers</w:t>
-      </w:r>
-      <w:proofErr w:type="spellEnd"/>
-      <w:r>
-        <w:rPr>
-          <w:rFonts w:ascii="Courier New" w:eastAsia="Courier New" w:hAnsi="Courier New" w:cs="Courier New"/>
-          <w:sz w:val="22"/>
-          <w:szCs w:val="22"/>
-        </w:rPr>
-        <w:t>’</w:t>
+        <w:t>DONE</w:t>
       </w:r>
       <w:proofErr w:type="gramEnd"/>
     </w:p>
@@ -2710,7 +2774,6 @@
           <w:rFonts w:ascii="Courier New" w:eastAsia="Courier New" w:hAnsi="Courier New" w:cs="Courier New"/>
           <w:sz w:val="22"/>
           <w:szCs w:val="22"/>
-          <w:highlight w:val="yellow"/>
         </w:rPr>
         <w:t xml:space="preserve">dynamically by reading the necessary data from the </w:t>
       </w:r>
@@ -2720,7 +2783,6 @@
           <w:rFonts w:ascii="Courier New" w:eastAsia="Courier New" w:hAnsi="Courier New" w:cs="Courier New"/>
           <w:sz w:val="22"/>
           <w:szCs w:val="22"/>
-          <w:highlight w:val="yellow"/>
         </w:rPr>
         <w:t>myLabs</w:t>
       </w:r>
@@ -2730,7 +2792,6 @@
           <w:rFonts w:ascii="Courier New" w:eastAsia="Courier New" w:hAnsi="Courier New" w:cs="Courier New"/>
           <w:sz w:val="22"/>
           <w:szCs w:val="22"/>
-          <w:highlight w:val="yellow"/>
         </w:rPr>
         <w:t xml:space="preserve"> </w:t>
       </w:r>
@@ -2739,7 +2800,6 @@
           <w:rFonts w:ascii="Courier New" w:eastAsia="Courier New" w:hAnsi="Courier New" w:cs="Courier New"/>
           <w:sz w:val="22"/>
           <w:szCs w:val="22"/>
-          <w:highlight w:val="yellow"/>
         </w:rPr>
         <w:t>table</w:t>
       </w:r>

</xml_diff>